<commit_message>
Completed banner selection navigation on homepage.
</commit_message>
<xml_diff>
--- a/460hw/hw6/Lab Notes/Lab#6.docx
+++ b/460hw/hw6/Lab Notes/Lab#6.docx
@@ -9,23 +9,7 @@
     </w:p>
     <w:p>
       <w:r>
-        <w:t>Database restoration from .</w:t>
-      </w:r>
-      <w:proofErr w:type="spellStart"/>
-      <w:r>
-        <w:t>bak</w:t>
-      </w:r>
-      <w:proofErr w:type="spellEnd"/>
-      <w:r>
-        <w:t xml:space="preserve"> file using AdventureWorks2014.bak sample </w:t>
-      </w:r>
-      <w:proofErr w:type="spellStart"/>
-      <w:r>
-        <w:t>db</w:t>
-      </w:r>
-      <w:proofErr w:type="spellEnd"/>
-      <w:r>
-        <w:t xml:space="preserve"> from Microsoft:</w:t>
+        <w:t>Database restoration from .bak file using AdventureWorks2014.bak sample db from Microsoft:</w:t>
       </w:r>
     </w:p>
     <w:p>
@@ -37,23 +21,7 @@
         </w:numPr>
       </w:pPr>
       <w:r>
-        <w:t>Download .</w:t>
-      </w:r>
-      <w:proofErr w:type="spellStart"/>
-      <w:r>
-        <w:t>bak</w:t>
-      </w:r>
-      <w:proofErr w:type="spellEnd"/>
-      <w:r>
-        <w:t xml:space="preserve"> file or .zip that contains the .</w:t>
-      </w:r>
-      <w:proofErr w:type="spellStart"/>
-      <w:r>
-        <w:t>bak</w:t>
-      </w:r>
-      <w:proofErr w:type="spellEnd"/>
-      <w:r>
-        <w:t xml:space="preserve"> file.</w:t>
+        <w:t>Download .bak file or .zip that contains the .bak file.</w:t>
       </w:r>
     </w:p>
     <w:p>
@@ -101,23 +69,7 @@
         </w:numPr>
       </w:pPr>
       <w:r>
-        <w:t xml:space="preserve">Right click the desired </w:t>
-      </w:r>
-      <w:proofErr w:type="spellStart"/>
-      <w:r>
-        <w:t>db</w:t>
-      </w:r>
-      <w:proofErr w:type="spellEnd"/>
-      <w:r>
-        <w:t xml:space="preserve"> (local </w:t>
-      </w:r>
-      <w:proofErr w:type="spellStart"/>
-      <w:r>
-        <w:t>db</w:t>
-      </w:r>
-      <w:proofErr w:type="spellEnd"/>
-      <w:r>
-        <w:t xml:space="preserve"> for this instance).</w:t>
+        <w:t>Right click the desired db (local db for this instance).</w:t>
       </w:r>
     </w:p>
     <w:p>
@@ -141,15 +93,7 @@
         </w:numPr>
       </w:pPr>
       <w:r>
-        <w:t>We now need to find the logical names for the database and the log files that are stored within the .</w:t>
-      </w:r>
-      <w:proofErr w:type="spellStart"/>
-      <w:r>
-        <w:t>bak</w:t>
-      </w:r>
-      <w:proofErr w:type="spellEnd"/>
-      <w:r>
-        <w:t xml:space="preserve"> file. We do this with:</w:t>
+        <w:t>We now need to find the logical names for the database and the log files that are stored within the .bak file. We do this with:</w:t>
       </w:r>
     </w:p>
     <w:p>
@@ -161,13 +105,8 @@
         </w:numPr>
       </w:pPr>
       <w:r>
-        <w:t xml:space="preserve">RESTORE DATABASE </w:t>
-      </w:r>
-      <w:proofErr w:type="spellStart"/>
-      <w:r>
-        <w:t>yourDBName</w:t>
-      </w:r>
-      <w:proofErr w:type="spellEnd"/>
+        <w:t>RESTORE DATABASE yourDBName</w:t>
+      </w:r>
     </w:p>
     <w:p>
       <w:pPr>
@@ -178,15 +117,7 @@
         </w:numPr>
       </w:pPr>
       <w:r>
-        <w:t>FROM DISK = ‘c:\</w:t>
-      </w:r>
-      <w:proofErr w:type="spellStart"/>
-      <w:r>
-        <w:t>pathToBakFile</w:t>
-      </w:r>
-      <w:proofErr w:type="spellEnd"/>
-      <w:r>
-        <w:t>’</w:t>
+        <w:t>FROM DISK = ‘c:\pathToBakFile’</w:t>
       </w:r>
     </w:p>
     <w:p>
@@ -234,13 +165,8 @@
         </w:numPr>
       </w:pPr>
       <w:r>
-        <w:t xml:space="preserve">RESTORE DATABASE </w:t>
-      </w:r>
-      <w:proofErr w:type="spellStart"/>
-      <w:r>
-        <w:t>yourDBName</w:t>
-      </w:r>
-      <w:proofErr w:type="spellEnd"/>
+        <w:t>RESTORE DATABASE yourDBName</w:t>
+      </w:r>
     </w:p>
     <w:p>
       <w:pPr>
@@ -251,15 +177,7 @@
         </w:numPr>
       </w:pPr>
       <w:r>
-        <w:t>FROM DISK = ‘c:\</w:t>
-      </w:r>
-      <w:proofErr w:type="spellStart"/>
-      <w:r>
-        <w:t>pathToBakFile</w:t>
-      </w:r>
-      <w:proofErr w:type="spellEnd"/>
-      <w:r>
-        <w:t>’</w:t>
+        <w:t>FROM DISK = ‘c:\pathToBakFile’</w:t>
       </w:r>
     </w:p>
     <w:p>
@@ -271,32 +189,14 @@
         </w:numPr>
       </w:pPr>
       <w:r>
-        <w:t>WITH MOVE ‘</w:t>
-      </w:r>
-      <w:proofErr w:type="spellStart"/>
-      <w:r>
-        <w:t>logicalNameOfDatabase</w:t>
-      </w:r>
-      <w:proofErr w:type="spellEnd"/>
-      <w:r>
-        <w:t>’ to ‘c:\</w:t>
-      </w:r>
-      <w:proofErr w:type="spellStart"/>
-      <w:r>
-        <w:t>path</w:t>
+        <w:t>WITH MOVE ‘logicalNameOfDatabase’ to ‘c:\path</w:t>
       </w:r>
       <w:r>
         <w:t>ToAppDataProjectFolder</w:t>
       </w:r>
-      <w:proofErr w:type="spellEnd"/>
-      <w:r>
-        <w:t>\</w:t>
-      </w:r>
-      <w:proofErr w:type="spellStart"/>
-      <w:r>
-        <w:t>yourNamedDB.mdf</w:t>
-      </w:r>
-      <w:proofErr w:type="spellEnd"/>
+      <w:r>
+        <w:t>\yourNamedDB.mdf</w:t>
+      </w:r>
     </w:p>
     <w:p>
       <w:pPr>
@@ -307,53 +207,205 @@
         </w:numPr>
       </w:pPr>
       <w:r>
-        <w:t>MOVE ‘</w:t>
-      </w:r>
-      <w:proofErr w:type="spellStart"/>
-      <w:r>
-        <w:t>logicalNameOfLogFile</w:t>
-      </w:r>
-      <w:proofErr w:type="spellEnd"/>
-      <w:r>
-        <w:t>’ to ‘c:\</w:t>
+        <w:t>MOVE ‘logicalNameOfLogFile’ to ‘c:\</w:t>
       </w:r>
       <w:r>
         <w:t xml:space="preserve"> </w:t>
       </w:r>
-      <w:proofErr w:type="spellStart"/>
-      <w:r>
-        <w:t>pathToAppDataProjectFolder</w:t>
-      </w:r>
-      <w:proofErr w:type="spellEnd"/>
-      <w:r>
-        <w:t xml:space="preserve"> </w:t>
+      <w:r>
+        <w:t xml:space="preserve">pathToAppDataProjectFolder </w:t>
+      </w:r>
+      <w:r>
+        <w:t>\yourNamedDB.ldf’</w:t>
+      </w:r>
+    </w:p>
+    <w:p>
+      <w:pPr>
+        <w:pStyle w:val="ListParagraph"/>
+        <w:numPr>
+          <w:ilvl w:val="1"/>
+          <w:numId w:val="2"/>
+        </w:numPr>
+      </w:pPr>
+      <w:r>
+        <w:t>Run this.</w:t>
+      </w:r>
+    </w:p>
+    <w:p>
+      <w:pPr>
+        <w:pStyle w:val="ListParagraph"/>
+        <w:numPr>
+          <w:ilvl w:val="0"/>
+          <w:numId w:val="2"/>
+        </w:numPr>
+      </w:pPr>
+      <w:r>
+        <w:t>Reverse Engineer the database to create the model classes we will use.</w:t>
+      </w:r>
+    </w:p>
+    <w:p>
+      <w:pPr>
+        <w:pStyle w:val="ListParagraph"/>
+        <w:numPr>
+          <w:ilvl w:val="0"/>
+          <w:numId w:val="2"/>
+        </w:numPr>
+      </w:pPr>
+      <w:r>
+        <w:t xml:space="preserve">Project -&gt; Add Item…. </w:t>
+      </w:r>
+    </w:p>
+    <w:p>
+      <w:pPr>
+        <w:pStyle w:val="ListParagraph"/>
+        <w:numPr>
+          <w:ilvl w:val="1"/>
+          <w:numId w:val="2"/>
+        </w:numPr>
+      </w:pPr>
+      <w:r>
+        <w:t>ADO.Net Entity Data Model</w:t>
+      </w:r>
+    </w:p>
+    <w:p>
+      <w:pPr>
+        <w:pStyle w:val="ListParagraph"/>
+        <w:numPr>
+          <w:ilvl w:val="1"/>
+          <w:numId w:val="2"/>
+        </w:numPr>
+      </w:pPr>
+      <w:r>
+        <w:t>Code first from database</w:t>
+      </w:r>
+    </w:p>
+    <w:p>
+      <w:pPr>
+        <w:pStyle w:val="ListParagraph"/>
+        <w:numPr>
+          <w:ilvl w:val="1"/>
+          <w:numId w:val="2"/>
+        </w:numPr>
+      </w:pPr>
+      <w:r>
+        <w:t xml:space="preserve">Select your database </w:t>
+      </w:r>
+    </w:p>
+    <w:p>
+      <w:pPr>
+        <w:pStyle w:val="ListParagraph"/>
+        <w:numPr>
+          <w:ilvl w:val="2"/>
+          <w:numId w:val="2"/>
+        </w:numPr>
+      </w:pPr>
+      <w:r>
+        <w:t>Select what parts of the table you will want to use.</w:t>
+      </w:r>
+    </w:p>
+    <w:p>
+      <w:pPr>
+        <w:pStyle w:val="ListParagraph"/>
+        <w:numPr>
+          <w:ilvl w:val="0"/>
+          <w:numId w:val="2"/>
+        </w:numPr>
+      </w:pPr>
+      <w:r>
+        <w:t>The connection string is automatically generated and added to your Web.Config file!</w:t>
+      </w:r>
+    </w:p>
+    <w:p>
+      <w:r>
+        <w:t>Notes on JS</w:t>
+      </w:r>
+    </w:p>
+    <w:p>
+      <w:pPr>
+        <w:pStyle w:val="ListParagraph"/>
+        <w:numPr>
+          <w:ilvl w:val="0"/>
+          <w:numId w:val="2"/>
+        </w:numPr>
+      </w:pPr>
+      <w:r>
+        <w:t>For using JavaScript in MVC (or anywhere else for that matter) contain your javascript file in a $(document).ready(function () {your JS code…}) to make sure that the jQuery files have been loaded before the JavaScript to avoid errors</w:t>
+      </w:r>
+    </w:p>
+    <w:p>
+      <w:pPr>
+        <w:pStyle w:val="ListParagraph"/>
+        <w:numPr>
+          <w:ilvl w:val="0"/>
+          <w:numId w:val="2"/>
+        </w:numPr>
+      </w:pPr>
+      <w:r>
+        <w:t>Also in MVC use the @RenderSection(“scripts” , required: [true or false]) in your _Layout.cshtml file.</w:t>
+      </w:r>
+    </w:p>
+    <w:p>
+      <w:pPr>
+        <w:pStyle w:val="ListParagraph"/>
+        <w:numPr>
+          <w:ilvl w:val="1"/>
+          <w:numId w:val="2"/>
+        </w:numPr>
+      </w:pPr>
+      <w:r>
+        <w:t xml:space="preserve">Include this wherever you want to load the script pages that you specify in your individual View files. </w:t>
+      </w:r>
+    </w:p>
+    <w:p>
+      <w:pPr>
+        <w:pStyle w:val="ListParagraph"/>
+        <w:numPr>
+          <w:ilvl w:val="2"/>
+          <w:numId w:val="2"/>
+        </w:numPr>
+      </w:pPr>
+      <w:r>
+        <w:t xml:space="preserve">You will probably want this to mainly be below all the other Layout scripts but that is up to you. </w:t>
+      </w:r>
+    </w:p>
+    <w:p>
+      <w:pPr>
+        <w:pStyle w:val="ListParagraph"/>
+        <w:numPr>
+          <w:ilvl w:val="2"/>
+          <w:numId w:val="2"/>
+        </w:numPr>
+      </w:pPr>
+      <w:r>
+        <w:t>Remember that you will need to place all your JS BEFORE the jQuery files.</w:t>
+      </w:r>
+    </w:p>
+    <w:p>
+      <w:pPr>
+        <w:pStyle w:val="ListParagraph"/>
+        <w:numPr>
+          <w:ilvl w:val="2"/>
+          <w:numId w:val="2"/>
+        </w:numPr>
+      </w:pPr>
+      <w:r>
+        <w:lastRenderedPageBreak/>
+        <w:t>If you try to load your JS file from your individual page WITHOUT doing the @RenderSection in Layout file or just exclude the JS file from being associated with that code, you cannot use jQuery.</w:t>
+      </w:r>
+    </w:p>
+    <w:p>
+      <w:pPr>
+        <w:pStyle w:val="ListParagraph"/>
+        <w:numPr>
+          <w:ilvl w:val="3"/>
+          <w:numId w:val="2"/>
+        </w:numPr>
+      </w:pPr>
+      <w:r>
+        <w:t>The JS file will be loaded in the body section of the code and thus, included within the _Layout.cshtml files @RenderBody code section and obviously above all the script renders.</w:t>
       </w:r>
       <w:bookmarkStart w:id="0" w:name="_GoBack"/>
       <w:bookmarkEnd w:id="0"/>
-      <w:r>
-        <w:t>\yourNamedDB.ldf’</w:t>
-      </w:r>
-    </w:p>
-    <w:p>
-      <w:pPr>
-        <w:pStyle w:val="ListParagraph"/>
-        <w:numPr>
-          <w:ilvl w:val="1"/>
-          <w:numId w:val="2"/>
-        </w:numPr>
-      </w:pPr>
-      <w:r>
-        <w:t>Run this.</w:t>
-      </w:r>
-    </w:p>
-    <w:p>
-      <w:pPr>
-        <w:pStyle w:val="ListParagraph"/>
-        <w:numPr>
-          <w:ilvl w:val="1"/>
-          <w:numId w:val="2"/>
-        </w:numPr>
-      </w:pPr>
     </w:p>
     <w:sectPr>
       <w:pgSz w:w="12240" w:h="15840"/>

</xml_diff>

<commit_message>
Added homepage menus and the JS functions to process the users requests into a controller Http Post.
</commit_message>
<xml_diff>
--- a/460hw/hw6/Lab Notes/Lab#6.docx
+++ b/460hw/hw6/Lab Notes/Lab#6.docx
@@ -9,7 +9,23 @@
     </w:p>
     <w:p>
       <w:r>
-        <w:t>Database restoration from .bak file using AdventureWorks2014.bak sample db from Microsoft:</w:t>
+        <w:t>Database restoration from .</w:t>
+      </w:r>
+      <w:proofErr w:type="spellStart"/>
+      <w:r>
+        <w:t>bak</w:t>
+      </w:r>
+      <w:proofErr w:type="spellEnd"/>
+      <w:r>
+        <w:t xml:space="preserve"> file using AdventureWorks2014.bak sample </w:t>
+      </w:r>
+      <w:proofErr w:type="spellStart"/>
+      <w:r>
+        <w:t>db</w:t>
+      </w:r>
+      <w:proofErr w:type="spellEnd"/>
+      <w:r>
+        <w:t xml:space="preserve"> from Microsoft:</w:t>
       </w:r>
     </w:p>
     <w:p>
@@ -21,7 +37,23 @@
         </w:numPr>
       </w:pPr>
       <w:r>
-        <w:t>Download .bak file or .zip that contains the .bak file.</w:t>
+        <w:t>Download .</w:t>
+      </w:r>
+      <w:proofErr w:type="spellStart"/>
+      <w:r>
+        <w:t>bak</w:t>
+      </w:r>
+      <w:proofErr w:type="spellEnd"/>
+      <w:r>
+        <w:t xml:space="preserve"> file or .zip that contains the .</w:t>
+      </w:r>
+      <w:proofErr w:type="spellStart"/>
+      <w:r>
+        <w:t>bak</w:t>
+      </w:r>
+      <w:proofErr w:type="spellEnd"/>
+      <w:r>
+        <w:t xml:space="preserve"> file.</w:t>
       </w:r>
     </w:p>
     <w:p>
@@ -69,7 +101,23 @@
         </w:numPr>
       </w:pPr>
       <w:r>
-        <w:t>Right click the desired db (local db for this instance).</w:t>
+        <w:t xml:space="preserve">Right click the desired </w:t>
+      </w:r>
+      <w:proofErr w:type="spellStart"/>
+      <w:r>
+        <w:t>db</w:t>
+      </w:r>
+      <w:proofErr w:type="spellEnd"/>
+      <w:r>
+        <w:t xml:space="preserve"> (local </w:t>
+      </w:r>
+      <w:proofErr w:type="spellStart"/>
+      <w:r>
+        <w:t>db</w:t>
+      </w:r>
+      <w:proofErr w:type="spellEnd"/>
+      <w:r>
+        <w:t xml:space="preserve"> for this instance).</w:t>
       </w:r>
     </w:p>
     <w:p>
@@ -93,7 +141,15 @@
         </w:numPr>
       </w:pPr>
       <w:r>
-        <w:t>We now need to find the logical names for the database and the log files that are stored within the .bak file. We do this with:</w:t>
+        <w:t>We now need to find the logical names for the database and the log files that are stored within the .</w:t>
+      </w:r>
+      <w:proofErr w:type="spellStart"/>
+      <w:r>
+        <w:t>bak</w:t>
+      </w:r>
+      <w:proofErr w:type="spellEnd"/>
+      <w:r>
+        <w:t xml:space="preserve"> file. We do this with:</w:t>
       </w:r>
     </w:p>
     <w:p>
@@ -105,8 +161,13 @@
         </w:numPr>
       </w:pPr>
       <w:r>
-        <w:t>RESTORE DATABASE yourDBName</w:t>
-      </w:r>
+        <w:t xml:space="preserve">RESTORE DATABASE </w:t>
+      </w:r>
+      <w:proofErr w:type="spellStart"/>
+      <w:r>
+        <w:t>yourDBName</w:t>
+      </w:r>
+      <w:proofErr w:type="spellEnd"/>
     </w:p>
     <w:p>
       <w:pPr>
@@ -117,7 +178,15 @@
         </w:numPr>
       </w:pPr>
       <w:r>
-        <w:t>FROM DISK = ‘c:\pathToBakFile’</w:t>
+        <w:t>FROM DISK = ‘c:\</w:t>
+      </w:r>
+      <w:proofErr w:type="spellStart"/>
+      <w:r>
+        <w:t>pathToBakFile</w:t>
+      </w:r>
+      <w:proofErr w:type="spellEnd"/>
+      <w:r>
+        <w:t>’</w:t>
       </w:r>
     </w:p>
     <w:p>
@@ -165,8 +234,13 @@
         </w:numPr>
       </w:pPr>
       <w:r>
-        <w:t>RESTORE DATABASE yourDBName</w:t>
-      </w:r>
+        <w:t xml:space="preserve">RESTORE DATABASE </w:t>
+      </w:r>
+      <w:proofErr w:type="spellStart"/>
+      <w:r>
+        <w:t>yourDBName</w:t>
+      </w:r>
+      <w:proofErr w:type="spellEnd"/>
     </w:p>
     <w:p>
       <w:pPr>
@@ -177,7 +251,15 @@
         </w:numPr>
       </w:pPr>
       <w:r>
-        <w:t>FROM DISK = ‘c:\pathToBakFile’</w:t>
+        <w:t>FROM DISK = ‘c:\</w:t>
+      </w:r>
+      <w:proofErr w:type="spellStart"/>
+      <w:r>
+        <w:t>pathToBakFile</w:t>
+      </w:r>
+      <w:proofErr w:type="spellEnd"/>
+      <w:r>
+        <w:t>’</w:t>
       </w:r>
     </w:p>
     <w:p>
@@ -189,14 +271,32 @@
         </w:numPr>
       </w:pPr>
       <w:r>
-        <w:t>WITH MOVE ‘logicalNameOfDatabase’ to ‘c:\path</w:t>
+        <w:t>WITH MOVE ‘</w:t>
+      </w:r>
+      <w:proofErr w:type="spellStart"/>
+      <w:r>
+        <w:t>logicalNameOfDatabase</w:t>
+      </w:r>
+      <w:proofErr w:type="spellEnd"/>
+      <w:r>
+        <w:t>’ to ‘c:\</w:t>
+      </w:r>
+      <w:proofErr w:type="spellStart"/>
+      <w:r>
+        <w:t>path</w:t>
       </w:r>
       <w:r>
         <w:t>ToAppDataProjectFolder</w:t>
       </w:r>
-      <w:r>
-        <w:t>\yourNamedDB.mdf</w:t>
-      </w:r>
+      <w:proofErr w:type="spellEnd"/>
+      <w:r>
+        <w:t>\</w:t>
+      </w:r>
+      <w:proofErr w:type="spellStart"/>
+      <w:r>
+        <w:t>yourNamedDB.mdf</w:t>
+      </w:r>
+      <w:proofErr w:type="spellEnd"/>
     </w:p>
     <w:p>
       <w:pPr>
@@ -207,16 +307,37 @@
         </w:numPr>
       </w:pPr>
       <w:r>
-        <w:t>MOVE ‘logicalNameOfLogFile’ to ‘c:\</w:t>
+        <w:t>MOVE ‘</w:t>
+      </w:r>
+      <w:proofErr w:type="spellStart"/>
+      <w:r>
+        <w:t>logicalNameOfLogFile</w:t>
+      </w:r>
+      <w:proofErr w:type="spellEnd"/>
+      <w:r>
+        <w:t>’ to ‘c:\</w:t>
       </w:r>
       <w:r>
         <w:t xml:space="preserve"> </w:t>
       </w:r>
-      <w:r>
-        <w:t xml:space="preserve">pathToAppDataProjectFolder </w:t>
-      </w:r>
-      <w:r>
-        <w:t>\yourNamedDB.ldf’</w:t>
+      <w:proofErr w:type="spellStart"/>
+      <w:r>
+        <w:t>pathToAppDataProjectFolder</w:t>
+      </w:r>
+      <w:proofErr w:type="spellEnd"/>
+      <w:r>
+        <w:t xml:space="preserve"> </w:t>
+      </w:r>
+      <w:r>
+        <w:t>\</w:t>
+      </w:r>
+      <w:proofErr w:type="spellStart"/>
+      <w:r>
+        <w:t>yourNamedDB.ldf</w:t>
+      </w:r>
+      <w:proofErr w:type="spellEnd"/>
+      <w:r>
+        <w:t>’</w:t>
       </w:r>
     </w:p>
     <w:p>
@@ -312,7 +433,15 @@
         </w:numPr>
       </w:pPr>
       <w:r>
-        <w:t>The connection string is automatically generated and added to your Web.Config file!</w:t>
+        <w:t xml:space="preserve">The connection string is automatically generated and added to your </w:t>
+      </w:r>
+      <w:proofErr w:type="spellStart"/>
+      <w:r>
+        <w:t>Web.Config</w:t>
+      </w:r>
+      <w:proofErr w:type="spellEnd"/>
+      <w:r>
+        <w:t xml:space="preserve"> file!</w:t>
       </w:r>
     </w:p>
     <w:p>
@@ -329,7 +458,23 @@
         </w:numPr>
       </w:pPr>
       <w:r>
-        <w:t>For using JavaScript in MVC (or anywhere else for that matter) contain your javascript file in a $(document).ready(function () {your JS code…}) to make sure that the jQuery files have been loaded before the JavaScript to avoid errors</w:t>
+        <w:t xml:space="preserve">For using JavaScript in MVC (or anywhere else for that matter) contain your </w:t>
+      </w:r>
+      <w:proofErr w:type="spellStart"/>
+      <w:r>
+        <w:t>javascript</w:t>
+      </w:r>
+      <w:proofErr w:type="spellEnd"/>
+      <w:r>
+        <w:t xml:space="preserve"> file in a $(document</w:t>
+      </w:r>
+      <w:proofErr w:type="gramStart"/>
+      <w:r>
+        <w:t>).ready</w:t>
+      </w:r>
+      <w:proofErr w:type="gramEnd"/>
+      <w:r>
+        <w:t>(function () {your JS code…}) to make sure that the jQuery files have been loaded before the JavaScript to avoid errors</w:t>
       </w:r>
     </w:p>
     <w:p>
@@ -341,7 +486,28 @@
         </w:numPr>
       </w:pPr>
       <w:r>
-        <w:t>Also in MVC use the @RenderSection(“scripts” , required: [true or false]) in your _Layout.cshtml file.</w:t>
+        <w:t>Also in MVC use the @</w:t>
+      </w:r>
+      <w:proofErr w:type="spellStart"/>
+      <w:proofErr w:type="gramStart"/>
+      <w:r>
+        <w:t>RenderSection</w:t>
+      </w:r>
+      <w:proofErr w:type="spellEnd"/>
+      <w:r>
+        <w:t>(</w:t>
+      </w:r>
+      <w:proofErr w:type="gramEnd"/>
+      <w:r>
+        <w:t>“scripts” , required: [true or false]) in your _</w:t>
+      </w:r>
+      <w:proofErr w:type="spellStart"/>
+      <w:r>
+        <w:t>Layout.cshtml</w:t>
+      </w:r>
+      <w:proofErr w:type="spellEnd"/>
+      <w:r>
+        <w:t xml:space="preserve"> file.</w:t>
       </w:r>
     </w:p>
     <w:p>
@@ -390,7 +556,15 @@
       </w:pPr>
       <w:r>
         <w:lastRenderedPageBreak/>
-        <w:t>If you try to load your JS file from your individual page WITHOUT doing the @RenderSection in Layout file or just exclude the JS file from being associated with that code, you cannot use jQuery.</w:t>
+        <w:t>If you try to load your JS file from your individual page WITHOUT doing the @</w:t>
+      </w:r>
+      <w:proofErr w:type="spellStart"/>
+      <w:r>
+        <w:t>RenderSection</w:t>
+      </w:r>
+      <w:proofErr w:type="spellEnd"/>
+      <w:r>
+        <w:t xml:space="preserve"> in Layout file or just exclude the JS file from being associated with that code, you cannot use jQuery.</w:t>
       </w:r>
     </w:p>
     <w:p>
@@ -402,8 +576,978 @@
         </w:numPr>
       </w:pPr>
       <w:r>
-        <w:t>The JS file will be loaded in the body section of the code and thus, included within the _Layout.cshtml files @RenderBody code section and obviously above all the script renders.</w:t>
-      </w:r>
+        <w:t>The JS file will be loaded in the body section of the code and thus, included within the _</w:t>
+      </w:r>
+      <w:proofErr w:type="spellStart"/>
+      <w:r>
+        <w:t>Layout.cshtml</w:t>
+      </w:r>
+      <w:proofErr w:type="spellEnd"/>
+      <w:r>
+        <w:t xml:space="preserve"> files @</w:t>
+      </w:r>
+      <w:proofErr w:type="spellStart"/>
+      <w:r>
+        <w:t>RenderBody</w:t>
+      </w:r>
+      <w:proofErr w:type="spellEnd"/>
+      <w:r>
+        <w:t xml:space="preserve"> code section and obviously above all the script renders.</w:t>
+      </w:r>
+    </w:p>
+    <w:p>
+      <w:r>
+        <w:t>JS Code and some helpful tips:</w:t>
+      </w:r>
+    </w:p>
+    <w:p>
+      <w:pPr>
+        <w:pStyle w:val="ListParagraph"/>
+        <w:numPr>
+          <w:ilvl w:val="0"/>
+          <w:numId w:val="2"/>
+        </w:numPr>
+      </w:pPr>
+      <w:r>
+        <w:t>Spent a bit of time trying to get my landing page to have some nice functionalit</w:t>
+      </w:r>
+      <w:r>
+        <w:t xml:space="preserve">y. Found a nice snippet of code for easily managing my div visibility when each div is connected to a </w:t>
+      </w:r>
+      <w:proofErr w:type="gramStart"/>
+      <w:r>
+        <w:t>particular button</w:t>
+      </w:r>
+      <w:proofErr w:type="gramEnd"/>
+      <w:r>
+        <w:t>.</w:t>
+      </w:r>
+    </w:p>
+    <w:p>
+      <w:pPr>
+        <w:pStyle w:val="ListParagraph"/>
+        <w:numPr>
+          <w:ilvl w:val="1"/>
+          <w:numId w:val="2"/>
+        </w:numPr>
+      </w:pPr>
+      <w:r>
+        <w:t xml:space="preserve">This code works because typically with </w:t>
+      </w:r>
+      <w:proofErr w:type="spellStart"/>
+      <w:r>
+        <w:t>nav</w:t>
+      </w:r>
+      <w:proofErr w:type="spellEnd"/>
+      <w:r>
+        <w:t xml:space="preserve"> buttons we will have them all contained within a list: </w:t>
+      </w:r>
+      <w:proofErr w:type="spellStart"/>
+      <w:r>
+        <w:t>ul</w:t>
+      </w:r>
+      <w:proofErr w:type="spellEnd"/>
+      <w:r>
+        <w:t xml:space="preserve">&gt;li. The </w:t>
+      </w:r>
+      <w:proofErr w:type="spellStart"/>
+      <w:r>
+        <w:t>ul</w:t>
+      </w:r>
+      <w:proofErr w:type="spellEnd"/>
+      <w:r>
+        <w:t xml:space="preserve"> will </w:t>
+      </w:r>
+      <w:proofErr w:type="gramStart"/>
+      <w:r>
+        <w:t>actually give</w:t>
+      </w:r>
+      <w:proofErr w:type="gramEnd"/>
+      <w:r>
+        <w:t xml:space="preserve"> each of these list elements an index. Though this we can use the </w:t>
+      </w:r>
+      <w:proofErr w:type="spellStart"/>
+      <w:r>
+        <w:t>indexs</w:t>
+      </w:r>
+      <w:proofErr w:type="spellEnd"/>
+      <w:r>
+        <w:t xml:space="preserve"> to point to our </w:t>
+      </w:r>
+      <w:proofErr w:type="spellStart"/>
+      <w:r>
+        <w:t>divs</w:t>
+      </w:r>
+      <w:proofErr w:type="spellEnd"/>
+    </w:p>
+    <w:p>
+      <w:pPr>
+        <w:pStyle w:val="ListParagraph"/>
+        <w:numPr>
+          <w:ilvl w:val="1"/>
+          <w:numId w:val="2"/>
+        </w:numPr>
+      </w:pPr>
+      <w:r>
+        <w:t xml:space="preserve">Place </w:t>
+      </w:r>
+      <w:proofErr w:type="gramStart"/>
+      <w:r>
+        <w:t>all of</w:t>
+      </w:r>
+      <w:proofErr w:type="gramEnd"/>
+      <w:r>
+        <w:t xml:space="preserve"> the </w:t>
+      </w:r>
+      <w:proofErr w:type="spellStart"/>
+      <w:r>
+        <w:t>divs</w:t>
+      </w:r>
+      <w:proofErr w:type="spellEnd"/>
+      <w:r>
+        <w:t xml:space="preserve"> into one container div. Now we can access this </w:t>
+      </w:r>
+      <w:proofErr w:type="spellStart"/>
+      <w:r>
+        <w:t>divs</w:t>
+      </w:r>
+      <w:proofErr w:type="spellEnd"/>
+      <w:r>
+        <w:t xml:space="preserve"> children with indexes just like we do with the lists. </w:t>
+      </w:r>
+    </w:p>
+    <w:p>
+      <w:pPr>
+        <w:pStyle w:val="ListParagraph"/>
+        <w:numPr>
+          <w:ilvl w:val="2"/>
+          <w:numId w:val="2"/>
+        </w:numPr>
+      </w:pPr>
+      <w:r>
+        <w:t>Note that this will only work out if there are the only things in the container div!!</w:t>
+      </w:r>
+    </w:p>
+    <w:p>
+      <w:pPr>
+        <w:pStyle w:val="ListParagraph"/>
+        <w:numPr>
+          <w:ilvl w:val="3"/>
+          <w:numId w:val="2"/>
+        </w:numPr>
+      </w:pPr>
+      <w:r>
+        <w:t xml:space="preserve">This could </w:t>
+      </w:r>
+      <w:proofErr w:type="gramStart"/>
+      <w:r>
+        <w:t>be  a</w:t>
+      </w:r>
+      <w:proofErr w:type="gramEnd"/>
+      <w:r>
+        <w:t xml:space="preserve"> problem and feels a bit hacky but we can improve on this later.</w:t>
+      </w:r>
+    </w:p>
+    <w:p>
+      <w:pPr>
+        <w:autoSpaceDE w:val="0"/>
+        <w:autoSpaceDN w:val="0"/>
+        <w:adjustRightInd w:val="0"/>
+        <w:spacing w:after="0" w:line="240" w:lineRule="auto"/>
+        <w:rPr>
+          <w:rFonts w:ascii="Consolas" w:hAnsi="Consolas" w:cs="Consolas"/>
+          <w:color w:val="000000"/>
+          <w:sz w:val="19"/>
+          <w:szCs w:val="19"/>
+        </w:rPr>
+      </w:pPr>
+      <w:r>
+        <w:rPr>
+          <w:rFonts w:ascii="Consolas" w:hAnsi="Consolas" w:cs="Consolas"/>
+          <w:color w:val="000000"/>
+          <w:sz w:val="19"/>
+          <w:szCs w:val="19"/>
+        </w:rPr>
+        <w:t>$(</w:t>
+      </w:r>
+      <w:proofErr w:type="gramStart"/>
+      <w:r>
+        <w:rPr>
+          <w:rFonts w:ascii="Consolas" w:hAnsi="Consolas" w:cs="Consolas"/>
+          <w:color w:val="A31515"/>
+          <w:sz w:val="19"/>
+          <w:szCs w:val="19"/>
+        </w:rPr>
+        <w:t>".banner</w:t>
+      </w:r>
+      <w:proofErr w:type="gramEnd"/>
+      <w:r>
+        <w:rPr>
+          <w:rFonts w:ascii="Consolas" w:hAnsi="Consolas" w:cs="Consolas"/>
+          <w:color w:val="A31515"/>
+          <w:sz w:val="19"/>
+          <w:szCs w:val="19"/>
+        </w:rPr>
+        <w:t>-</w:t>
+      </w:r>
+      <w:proofErr w:type="spellStart"/>
+      <w:r>
+        <w:rPr>
+          <w:rFonts w:ascii="Consolas" w:hAnsi="Consolas" w:cs="Consolas"/>
+          <w:color w:val="A31515"/>
+          <w:sz w:val="19"/>
+          <w:szCs w:val="19"/>
+        </w:rPr>
+        <w:t>nav</w:t>
+      </w:r>
+      <w:proofErr w:type="spellEnd"/>
+      <w:r>
+        <w:rPr>
+          <w:rFonts w:ascii="Consolas" w:hAnsi="Consolas" w:cs="Consolas"/>
+          <w:color w:val="A31515"/>
+          <w:sz w:val="19"/>
+          <w:szCs w:val="19"/>
+        </w:rPr>
+        <w:t>-link"</w:t>
+      </w:r>
+      <w:r>
+        <w:rPr>
+          <w:rFonts w:ascii="Consolas" w:hAnsi="Consolas" w:cs="Consolas"/>
+          <w:color w:val="000000"/>
+          <w:sz w:val="19"/>
+          <w:szCs w:val="19"/>
+        </w:rPr>
+        <w:t>).on(</w:t>
+      </w:r>
+      <w:r>
+        <w:rPr>
+          <w:rFonts w:ascii="Consolas" w:hAnsi="Consolas" w:cs="Consolas"/>
+          <w:color w:val="A31515"/>
+          <w:sz w:val="19"/>
+          <w:szCs w:val="19"/>
+        </w:rPr>
+        <w:t>'click'</w:t>
+      </w:r>
+      <w:r>
+        <w:rPr>
+          <w:rFonts w:ascii="Consolas" w:hAnsi="Consolas" w:cs="Consolas"/>
+          <w:color w:val="000000"/>
+          <w:sz w:val="19"/>
+          <w:szCs w:val="19"/>
+        </w:rPr>
+        <w:t xml:space="preserve">, </w:t>
+      </w:r>
+      <w:r>
+        <w:rPr>
+          <w:rFonts w:ascii="Consolas" w:hAnsi="Consolas" w:cs="Consolas"/>
+          <w:color w:val="0000FF"/>
+          <w:sz w:val="19"/>
+          <w:szCs w:val="19"/>
+        </w:rPr>
+        <w:t>function</w:t>
+      </w:r>
+      <w:r>
+        <w:rPr>
+          <w:rFonts w:ascii="Consolas" w:hAnsi="Consolas" w:cs="Consolas"/>
+          <w:color w:val="000000"/>
+          <w:sz w:val="19"/>
+          <w:szCs w:val="19"/>
+        </w:rPr>
+        <w:t xml:space="preserve"> () {</w:t>
+      </w:r>
+    </w:p>
+    <w:p>
+      <w:pPr>
+        <w:autoSpaceDE w:val="0"/>
+        <w:autoSpaceDN w:val="0"/>
+        <w:adjustRightInd w:val="0"/>
+        <w:spacing w:after="0" w:line="240" w:lineRule="auto"/>
+        <w:rPr>
+          <w:rFonts w:ascii="Consolas" w:hAnsi="Consolas" w:cs="Consolas"/>
+          <w:color w:val="008000"/>
+          <w:sz w:val="19"/>
+          <w:szCs w:val="19"/>
+        </w:rPr>
+      </w:pPr>
+      <w:r>
+        <w:rPr>
+          <w:rFonts w:ascii="Consolas" w:hAnsi="Consolas" w:cs="Consolas"/>
+          <w:color w:val="000000"/>
+          <w:sz w:val="19"/>
+          <w:szCs w:val="19"/>
+        </w:rPr>
+        <w:t xml:space="preserve">        </w:t>
+      </w:r>
+      <w:r>
+        <w:rPr>
+          <w:rFonts w:ascii="Consolas" w:hAnsi="Consolas" w:cs="Consolas"/>
+          <w:color w:val="008000"/>
+          <w:sz w:val="19"/>
+          <w:szCs w:val="19"/>
+        </w:rPr>
+        <w:t>/*</w:t>
+      </w:r>
+    </w:p>
+    <w:p>
+      <w:pPr>
+        <w:autoSpaceDE w:val="0"/>
+        <w:autoSpaceDN w:val="0"/>
+        <w:adjustRightInd w:val="0"/>
+        <w:spacing w:after="0" w:line="240" w:lineRule="auto"/>
+        <w:rPr>
+          <w:rFonts w:ascii="Consolas" w:hAnsi="Consolas" w:cs="Consolas"/>
+          <w:color w:val="008000"/>
+          <w:sz w:val="19"/>
+          <w:szCs w:val="19"/>
+        </w:rPr>
+      </w:pPr>
+      <w:r>
+        <w:rPr>
+          <w:rFonts w:ascii="Consolas" w:hAnsi="Consolas" w:cs="Consolas"/>
+          <w:color w:val="008000"/>
+          <w:sz w:val="19"/>
+          <w:szCs w:val="19"/>
+        </w:rPr>
+        <w:t xml:space="preserve">            This will get </w:t>
+      </w:r>
+      <w:proofErr w:type="spellStart"/>
+      <w:r>
+        <w:rPr>
+          <w:rFonts w:ascii="Consolas" w:hAnsi="Consolas" w:cs="Consolas"/>
+          <w:color w:val="008000"/>
+          <w:sz w:val="19"/>
+          <w:szCs w:val="19"/>
+        </w:rPr>
+        <w:t>get</w:t>
+      </w:r>
+      <w:proofErr w:type="spellEnd"/>
+      <w:r>
+        <w:rPr>
+          <w:rFonts w:ascii="Consolas" w:hAnsi="Consolas" w:cs="Consolas"/>
+          <w:color w:val="008000"/>
+          <w:sz w:val="19"/>
+          <w:szCs w:val="19"/>
+        </w:rPr>
+        <w:t xml:space="preserve"> the </w:t>
+      </w:r>
+      <w:proofErr w:type="gramStart"/>
+      <w:r>
+        <w:rPr>
+          <w:rFonts w:ascii="Consolas" w:hAnsi="Consolas" w:cs="Consolas"/>
+          <w:color w:val="008000"/>
+          <w:sz w:val="19"/>
+          <w:szCs w:val="19"/>
+        </w:rPr>
+        <w:t>drop down</w:t>
+      </w:r>
+      <w:proofErr w:type="gramEnd"/>
+      <w:r>
+        <w:rPr>
+          <w:rFonts w:ascii="Consolas" w:hAnsi="Consolas" w:cs="Consolas"/>
+          <w:color w:val="008000"/>
+          <w:sz w:val="19"/>
+          <w:szCs w:val="19"/>
+        </w:rPr>
+        <w:t xml:space="preserve"> menus which are equal to the index of</w:t>
+      </w:r>
+    </w:p>
+    <w:p>
+      <w:pPr>
+        <w:autoSpaceDE w:val="0"/>
+        <w:autoSpaceDN w:val="0"/>
+        <w:adjustRightInd w:val="0"/>
+        <w:spacing w:after="0" w:line="240" w:lineRule="auto"/>
+        <w:rPr>
+          <w:rFonts w:ascii="Consolas" w:hAnsi="Consolas" w:cs="Consolas"/>
+          <w:color w:val="008000"/>
+          <w:sz w:val="19"/>
+          <w:szCs w:val="19"/>
+        </w:rPr>
+      </w:pPr>
+      <w:r>
+        <w:rPr>
+          <w:rFonts w:ascii="Consolas" w:hAnsi="Consolas" w:cs="Consolas"/>
+          <w:color w:val="008000"/>
+          <w:sz w:val="19"/>
+          <w:szCs w:val="19"/>
+        </w:rPr>
+        <w:t xml:space="preserve">            the button pressed. </w:t>
+      </w:r>
+      <w:proofErr w:type="spellStart"/>
+      <w:r>
+        <w:rPr>
+          <w:rFonts w:ascii="Consolas" w:hAnsi="Consolas" w:cs="Consolas"/>
+          <w:color w:val="008000"/>
+          <w:sz w:val="19"/>
+          <w:szCs w:val="19"/>
+        </w:rPr>
+        <w:t>ie</w:t>
+      </w:r>
+      <w:proofErr w:type="spellEnd"/>
+      <w:r>
+        <w:rPr>
+          <w:rFonts w:ascii="Consolas" w:hAnsi="Consolas" w:cs="Consolas"/>
+          <w:color w:val="008000"/>
+          <w:sz w:val="19"/>
+          <w:szCs w:val="19"/>
+        </w:rPr>
+        <w:t xml:space="preserve">. </w:t>
+      </w:r>
+      <w:proofErr w:type="spellStart"/>
+      <w:r>
+        <w:rPr>
+          <w:rFonts w:ascii="Consolas" w:hAnsi="Consolas" w:cs="Consolas"/>
+          <w:color w:val="008000"/>
+          <w:sz w:val="19"/>
+          <w:szCs w:val="19"/>
+        </w:rPr>
+        <w:t>mens</w:t>
+      </w:r>
+      <w:proofErr w:type="spellEnd"/>
+      <w:r>
+        <w:rPr>
+          <w:rFonts w:ascii="Consolas" w:hAnsi="Consolas" w:cs="Consolas"/>
+          <w:color w:val="008000"/>
+          <w:sz w:val="19"/>
+          <w:szCs w:val="19"/>
+        </w:rPr>
+        <w:t xml:space="preserve">-drop-down is in index 0 of the </w:t>
+      </w:r>
+      <w:proofErr w:type="spellStart"/>
+      <w:r>
+        <w:rPr>
+          <w:rFonts w:ascii="Consolas" w:hAnsi="Consolas" w:cs="Consolas"/>
+          <w:color w:val="008000"/>
+          <w:sz w:val="19"/>
+          <w:szCs w:val="19"/>
+        </w:rPr>
+        <w:t>ul</w:t>
+      </w:r>
+      <w:proofErr w:type="spellEnd"/>
+      <w:r>
+        <w:rPr>
+          <w:rFonts w:ascii="Consolas" w:hAnsi="Consolas" w:cs="Consolas"/>
+          <w:color w:val="008000"/>
+          <w:sz w:val="19"/>
+          <w:szCs w:val="19"/>
+        </w:rPr>
+        <w:t>. This will get</w:t>
+      </w:r>
+    </w:p>
+    <w:p>
+      <w:pPr>
+        <w:autoSpaceDE w:val="0"/>
+        <w:autoSpaceDN w:val="0"/>
+        <w:adjustRightInd w:val="0"/>
+        <w:spacing w:after="0" w:line="240" w:lineRule="auto"/>
+        <w:rPr>
+          <w:rFonts w:ascii="Consolas" w:hAnsi="Consolas" w:cs="Consolas"/>
+          <w:color w:val="008000"/>
+          <w:sz w:val="19"/>
+          <w:szCs w:val="19"/>
+        </w:rPr>
+      </w:pPr>
+      <w:r>
+        <w:rPr>
+          <w:rFonts w:ascii="Consolas" w:hAnsi="Consolas" w:cs="Consolas"/>
+          <w:color w:val="008000"/>
+          <w:sz w:val="19"/>
+          <w:szCs w:val="19"/>
+        </w:rPr>
+        <w:t xml:space="preserve">            the div which is in the </w:t>
+      </w:r>
+      <w:proofErr w:type="gramStart"/>
+      <w:r>
+        <w:rPr>
+          <w:rFonts w:ascii="Consolas" w:hAnsi="Consolas" w:cs="Consolas"/>
+          <w:color w:val="008000"/>
+          <w:sz w:val="19"/>
+          <w:szCs w:val="19"/>
+        </w:rPr>
+        <w:t>0 index</w:t>
+      </w:r>
+      <w:proofErr w:type="gramEnd"/>
+      <w:r>
+        <w:rPr>
+          <w:rFonts w:ascii="Consolas" w:hAnsi="Consolas" w:cs="Consolas"/>
+          <w:color w:val="008000"/>
+          <w:sz w:val="19"/>
+          <w:szCs w:val="19"/>
+        </w:rPr>
+        <w:t xml:space="preserve"> position of the banner-drop-downs container.</w:t>
+      </w:r>
+    </w:p>
+    <w:p>
+      <w:pPr>
+        <w:autoSpaceDE w:val="0"/>
+        <w:autoSpaceDN w:val="0"/>
+        <w:adjustRightInd w:val="0"/>
+        <w:spacing w:after="0" w:line="240" w:lineRule="auto"/>
+        <w:rPr>
+          <w:rFonts w:ascii="Consolas" w:hAnsi="Consolas" w:cs="Consolas"/>
+          <w:color w:val="000000"/>
+          <w:sz w:val="19"/>
+          <w:szCs w:val="19"/>
+        </w:rPr>
+      </w:pPr>
+      <w:r>
+        <w:rPr>
+          <w:rFonts w:ascii="Consolas" w:hAnsi="Consolas" w:cs="Consolas"/>
+          <w:color w:val="008000"/>
+          <w:sz w:val="19"/>
+          <w:szCs w:val="19"/>
+        </w:rPr>
+        <w:t xml:space="preserve">        */</w:t>
+      </w:r>
+    </w:p>
+    <w:p>
+      <w:pPr>
+        <w:autoSpaceDE w:val="0"/>
+        <w:autoSpaceDN w:val="0"/>
+        <w:adjustRightInd w:val="0"/>
+        <w:spacing w:after="0" w:line="240" w:lineRule="auto"/>
+        <w:rPr>
+          <w:rFonts w:ascii="Consolas" w:hAnsi="Consolas" w:cs="Consolas"/>
+          <w:color w:val="000000"/>
+          <w:sz w:val="19"/>
+          <w:szCs w:val="19"/>
+        </w:rPr>
+      </w:pPr>
+      <w:r>
+        <w:rPr>
+          <w:rFonts w:ascii="Consolas" w:hAnsi="Consolas" w:cs="Consolas"/>
+          <w:color w:val="000000"/>
+          <w:sz w:val="19"/>
+          <w:szCs w:val="19"/>
+        </w:rPr>
+        <w:t xml:space="preserve">        </w:t>
+      </w:r>
+      <w:proofErr w:type="spellStart"/>
+      <w:r>
+        <w:rPr>
+          <w:rFonts w:ascii="Consolas" w:hAnsi="Consolas" w:cs="Consolas"/>
+          <w:color w:val="0000FF"/>
+          <w:sz w:val="19"/>
+          <w:szCs w:val="19"/>
+        </w:rPr>
+        <w:t>var</w:t>
+      </w:r>
+      <w:proofErr w:type="spellEnd"/>
+      <w:r>
+        <w:rPr>
+          <w:rFonts w:ascii="Consolas" w:hAnsi="Consolas" w:cs="Consolas"/>
+          <w:color w:val="000000"/>
+          <w:sz w:val="19"/>
+          <w:szCs w:val="19"/>
+        </w:rPr>
+        <w:t xml:space="preserve"> $</w:t>
+      </w:r>
+      <w:proofErr w:type="spellStart"/>
+      <w:r>
+        <w:rPr>
+          <w:rFonts w:ascii="Consolas" w:hAnsi="Consolas" w:cs="Consolas"/>
+          <w:color w:val="000000"/>
+          <w:sz w:val="19"/>
+          <w:szCs w:val="19"/>
+        </w:rPr>
+        <w:t>dropDown</w:t>
+      </w:r>
+      <w:proofErr w:type="spellEnd"/>
+      <w:r>
+        <w:rPr>
+          <w:rFonts w:ascii="Consolas" w:hAnsi="Consolas" w:cs="Consolas"/>
+          <w:color w:val="000000"/>
+          <w:sz w:val="19"/>
+          <w:szCs w:val="19"/>
+        </w:rPr>
+        <w:t xml:space="preserve"> = $(</w:t>
+      </w:r>
+      <w:r>
+        <w:rPr>
+          <w:rFonts w:ascii="Consolas" w:hAnsi="Consolas" w:cs="Consolas"/>
+          <w:color w:val="A31515"/>
+          <w:sz w:val="19"/>
+          <w:szCs w:val="19"/>
+        </w:rPr>
+        <w:t>"#banner-drop-downs"</w:t>
+      </w:r>
+      <w:proofErr w:type="gramStart"/>
+      <w:r>
+        <w:rPr>
+          <w:rFonts w:ascii="Consolas" w:hAnsi="Consolas" w:cs="Consolas"/>
+          <w:color w:val="000000"/>
+          <w:sz w:val="19"/>
+          <w:szCs w:val="19"/>
+        </w:rPr>
+        <w:t>).children</w:t>
+      </w:r>
+      <w:proofErr w:type="gramEnd"/>
+      <w:r>
+        <w:rPr>
+          <w:rFonts w:ascii="Consolas" w:hAnsi="Consolas" w:cs="Consolas"/>
+          <w:color w:val="000000"/>
+          <w:sz w:val="19"/>
+          <w:szCs w:val="19"/>
+        </w:rPr>
+        <w:t>().</w:t>
+      </w:r>
+      <w:proofErr w:type="spellStart"/>
+      <w:r>
+        <w:rPr>
+          <w:rFonts w:ascii="Consolas" w:hAnsi="Consolas" w:cs="Consolas"/>
+          <w:color w:val="000000"/>
+          <w:sz w:val="19"/>
+          <w:szCs w:val="19"/>
+        </w:rPr>
+        <w:t>eq</w:t>
+      </w:r>
+      <w:proofErr w:type="spellEnd"/>
+      <w:r>
+        <w:rPr>
+          <w:rFonts w:ascii="Consolas" w:hAnsi="Consolas" w:cs="Consolas"/>
+          <w:color w:val="000000"/>
+          <w:sz w:val="19"/>
+          <w:szCs w:val="19"/>
+        </w:rPr>
+        <w:t>($(</w:t>
+      </w:r>
+      <w:r>
+        <w:rPr>
+          <w:rFonts w:ascii="Consolas" w:hAnsi="Consolas" w:cs="Consolas"/>
+          <w:color w:val="0000FF"/>
+          <w:sz w:val="19"/>
+          <w:szCs w:val="19"/>
+        </w:rPr>
+        <w:t>this</w:t>
+      </w:r>
+      <w:r>
+        <w:rPr>
+          <w:rFonts w:ascii="Consolas" w:hAnsi="Consolas" w:cs="Consolas"/>
+          <w:color w:val="000000"/>
+          <w:sz w:val="19"/>
+          <w:szCs w:val="19"/>
+        </w:rPr>
+        <w:t>).parent().index());</w:t>
+      </w:r>
+    </w:p>
+    <w:p>
+      <w:pPr>
+        <w:autoSpaceDE w:val="0"/>
+        <w:autoSpaceDN w:val="0"/>
+        <w:adjustRightInd w:val="0"/>
+        <w:spacing w:after="0" w:line="240" w:lineRule="auto"/>
+        <w:rPr>
+          <w:rFonts w:ascii="Consolas" w:hAnsi="Consolas" w:cs="Consolas"/>
+          <w:color w:val="000000"/>
+          <w:sz w:val="19"/>
+          <w:szCs w:val="19"/>
+        </w:rPr>
+      </w:pPr>
+    </w:p>
+    <w:p>
+      <w:pPr>
+        <w:autoSpaceDE w:val="0"/>
+        <w:autoSpaceDN w:val="0"/>
+        <w:adjustRightInd w:val="0"/>
+        <w:spacing w:after="0" w:line="240" w:lineRule="auto"/>
+        <w:rPr>
+          <w:rFonts w:ascii="Consolas" w:hAnsi="Consolas" w:cs="Consolas"/>
+          <w:color w:val="008000"/>
+          <w:sz w:val="19"/>
+          <w:szCs w:val="19"/>
+        </w:rPr>
+      </w:pPr>
+      <w:r>
+        <w:rPr>
+          <w:rFonts w:ascii="Consolas" w:hAnsi="Consolas" w:cs="Consolas"/>
+          <w:color w:val="000000"/>
+          <w:sz w:val="19"/>
+          <w:szCs w:val="19"/>
+        </w:rPr>
+        <w:t xml:space="preserve">        </w:t>
+      </w:r>
+      <w:r>
+        <w:rPr>
+          <w:rFonts w:ascii="Consolas" w:hAnsi="Consolas" w:cs="Consolas"/>
+          <w:color w:val="008000"/>
+          <w:sz w:val="19"/>
+          <w:szCs w:val="19"/>
+        </w:rPr>
+        <w:t xml:space="preserve">//Toggle that </w:t>
+      </w:r>
+      <w:proofErr w:type="spellStart"/>
+      <w:r>
+        <w:rPr>
+          <w:rFonts w:ascii="Consolas" w:hAnsi="Consolas" w:cs="Consolas"/>
+          <w:color w:val="008000"/>
+          <w:sz w:val="19"/>
+          <w:szCs w:val="19"/>
+        </w:rPr>
+        <w:t>divs</w:t>
+      </w:r>
+      <w:proofErr w:type="spellEnd"/>
+      <w:r>
+        <w:rPr>
+          <w:rFonts w:ascii="Consolas" w:hAnsi="Consolas" w:cs="Consolas"/>
+          <w:color w:val="008000"/>
+          <w:sz w:val="19"/>
+          <w:szCs w:val="19"/>
+        </w:rPr>
+        <w:t xml:space="preserve"> visibility</w:t>
+      </w:r>
+    </w:p>
+    <w:p>
+      <w:pPr>
+        <w:autoSpaceDE w:val="0"/>
+        <w:autoSpaceDN w:val="0"/>
+        <w:adjustRightInd w:val="0"/>
+        <w:spacing w:after="0" w:line="240" w:lineRule="auto"/>
+        <w:rPr>
+          <w:rFonts w:ascii="Consolas" w:hAnsi="Consolas" w:cs="Consolas"/>
+          <w:color w:val="000000"/>
+          <w:sz w:val="19"/>
+          <w:szCs w:val="19"/>
+        </w:rPr>
+      </w:pPr>
+      <w:r>
+        <w:rPr>
+          <w:rFonts w:ascii="Consolas" w:hAnsi="Consolas" w:cs="Consolas"/>
+          <w:color w:val="000000"/>
+          <w:sz w:val="19"/>
+          <w:szCs w:val="19"/>
+        </w:rPr>
+        <w:t xml:space="preserve">        $</w:t>
+      </w:r>
+      <w:proofErr w:type="spellStart"/>
+      <w:r>
+        <w:rPr>
+          <w:rFonts w:ascii="Consolas" w:hAnsi="Consolas" w:cs="Consolas"/>
+          <w:color w:val="000000"/>
+          <w:sz w:val="19"/>
+          <w:szCs w:val="19"/>
+        </w:rPr>
+        <w:t>dropDown.toggle</w:t>
+      </w:r>
+      <w:proofErr w:type="spellEnd"/>
+      <w:r>
+        <w:rPr>
+          <w:rFonts w:ascii="Consolas" w:hAnsi="Consolas" w:cs="Consolas"/>
+          <w:color w:val="000000"/>
+          <w:sz w:val="19"/>
+          <w:szCs w:val="19"/>
+        </w:rPr>
+        <w:t>(</w:t>
+      </w:r>
+      <w:r>
+        <w:rPr>
+          <w:rFonts w:ascii="Consolas" w:hAnsi="Consolas" w:cs="Consolas"/>
+          <w:color w:val="A31515"/>
+          <w:sz w:val="19"/>
+          <w:szCs w:val="19"/>
+        </w:rPr>
+        <w:t>"slide"</w:t>
+      </w:r>
+      <w:r>
+        <w:rPr>
+          <w:rFonts w:ascii="Consolas" w:hAnsi="Consolas" w:cs="Consolas"/>
+          <w:color w:val="000000"/>
+          <w:sz w:val="19"/>
+          <w:szCs w:val="19"/>
+        </w:rPr>
+        <w:t xml:space="preserve">, {direction: </w:t>
+      </w:r>
+      <w:r>
+        <w:rPr>
+          <w:rFonts w:ascii="Consolas" w:hAnsi="Consolas" w:cs="Consolas"/>
+          <w:color w:val="A31515"/>
+          <w:sz w:val="19"/>
+          <w:szCs w:val="19"/>
+        </w:rPr>
+        <w:t>'up'</w:t>
+      </w:r>
+      <w:r>
+        <w:rPr>
+          <w:rFonts w:ascii="Consolas" w:hAnsi="Consolas" w:cs="Consolas"/>
+          <w:color w:val="000000"/>
+          <w:sz w:val="19"/>
+          <w:szCs w:val="19"/>
+        </w:rPr>
+        <w:t>}, 750);</w:t>
+      </w:r>
+    </w:p>
+    <w:p>
+      <w:pPr>
+        <w:autoSpaceDE w:val="0"/>
+        <w:autoSpaceDN w:val="0"/>
+        <w:adjustRightInd w:val="0"/>
+        <w:spacing w:after="0" w:line="240" w:lineRule="auto"/>
+        <w:rPr>
+          <w:rFonts w:ascii="Consolas" w:hAnsi="Consolas" w:cs="Consolas"/>
+          <w:color w:val="008000"/>
+          <w:sz w:val="19"/>
+          <w:szCs w:val="19"/>
+        </w:rPr>
+      </w:pPr>
+      <w:r>
+        <w:rPr>
+          <w:rFonts w:ascii="Consolas" w:hAnsi="Consolas" w:cs="Consolas"/>
+          <w:color w:val="000000"/>
+          <w:sz w:val="19"/>
+          <w:szCs w:val="19"/>
+        </w:rPr>
+        <w:t xml:space="preserve">        </w:t>
+      </w:r>
+      <w:r>
+        <w:rPr>
+          <w:rFonts w:ascii="Consolas" w:hAnsi="Consolas" w:cs="Consolas"/>
+          <w:color w:val="008000"/>
+          <w:sz w:val="19"/>
+          <w:szCs w:val="19"/>
+        </w:rPr>
+        <w:t>//Hide the rest.</w:t>
+      </w:r>
+    </w:p>
+    <w:p>
+      <w:pPr>
+        <w:autoSpaceDE w:val="0"/>
+        <w:autoSpaceDN w:val="0"/>
+        <w:adjustRightInd w:val="0"/>
+        <w:spacing w:after="0" w:line="240" w:lineRule="auto"/>
+        <w:rPr>
+          <w:rFonts w:ascii="Consolas" w:hAnsi="Consolas" w:cs="Consolas"/>
+          <w:color w:val="000000"/>
+          <w:sz w:val="19"/>
+          <w:szCs w:val="19"/>
+        </w:rPr>
+      </w:pPr>
+      <w:r>
+        <w:rPr>
+          <w:rFonts w:ascii="Consolas" w:hAnsi="Consolas" w:cs="Consolas"/>
+          <w:color w:val="000000"/>
+          <w:sz w:val="19"/>
+          <w:szCs w:val="19"/>
+        </w:rPr>
+        <w:t xml:space="preserve">        $</w:t>
+      </w:r>
+      <w:proofErr w:type="spellStart"/>
+      <w:r>
+        <w:rPr>
+          <w:rFonts w:ascii="Consolas" w:hAnsi="Consolas" w:cs="Consolas"/>
+          <w:color w:val="000000"/>
+          <w:sz w:val="19"/>
+          <w:szCs w:val="19"/>
+        </w:rPr>
+        <w:t>dropDown.siblings</w:t>
+      </w:r>
+      <w:proofErr w:type="spellEnd"/>
+      <w:r>
+        <w:rPr>
+          <w:rFonts w:ascii="Consolas" w:hAnsi="Consolas" w:cs="Consolas"/>
+          <w:color w:val="000000"/>
+          <w:sz w:val="19"/>
+          <w:szCs w:val="19"/>
+        </w:rPr>
+        <w:t>(</w:t>
+      </w:r>
+      <w:proofErr w:type="gramStart"/>
+      <w:r>
+        <w:rPr>
+          <w:rFonts w:ascii="Consolas" w:hAnsi="Consolas" w:cs="Consolas"/>
+          <w:color w:val="000000"/>
+          <w:sz w:val="19"/>
+          <w:szCs w:val="19"/>
+        </w:rPr>
+        <w:t>).hide</w:t>
+      </w:r>
+      <w:proofErr w:type="gramEnd"/>
+      <w:r>
+        <w:rPr>
+          <w:rFonts w:ascii="Consolas" w:hAnsi="Consolas" w:cs="Consolas"/>
+          <w:color w:val="000000"/>
+          <w:sz w:val="19"/>
+          <w:szCs w:val="19"/>
+        </w:rPr>
+        <w:t>(</w:t>
+      </w:r>
+      <w:r>
+        <w:rPr>
+          <w:rFonts w:ascii="Consolas" w:hAnsi="Consolas" w:cs="Consolas"/>
+          <w:color w:val="A31515"/>
+          <w:sz w:val="19"/>
+          <w:szCs w:val="19"/>
+        </w:rPr>
+        <w:t>"slide"</w:t>
+      </w:r>
+      <w:r>
+        <w:rPr>
+          <w:rFonts w:ascii="Consolas" w:hAnsi="Consolas" w:cs="Consolas"/>
+          <w:color w:val="000000"/>
+          <w:sz w:val="19"/>
+          <w:szCs w:val="19"/>
+        </w:rPr>
+        <w:t xml:space="preserve">, { direction: </w:t>
+      </w:r>
+      <w:r>
+        <w:rPr>
+          <w:rFonts w:ascii="Consolas" w:hAnsi="Consolas" w:cs="Consolas"/>
+          <w:color w:val="A31515"/>
+          <w:sz w:val="19"/>
+          <w:szCs w:val="19"/>
+        </w:rPr>
+        <w:t>'up'</w:t>
+      </w:r>
+      <w:r>
+        <w:rPr>
+          <w:rFonts w:ascii="Consolas" w:hAnsi="Consolas" w:cs="Consolas"/>
+          <w:color w:val="000000"/>
+          <w:sz w:val="19"/>
+          <w:szCs w:val="19"/>
+        </w:rPr>
+        <w:t xml:space="preserve"> }, 750);</w:t>
+      </w:r>
+    </w:p>
+    <w:p>
+      <w:pPr>
+        <w:autoSpaceDE w:val="0"/>
+        <w:autoSpaceDN w:val="0"/>
+        <w:adjustRightInd w:val="0"/>
+        <w:spacing w:after="0" w:line="240" w:lineRule="auto"/>
+        <w:rPr>
+          <w:rFonts w:ascii="Consolas" w:hAnsi="Consolas" w:cs="Consolas"/>
+          <w:color w:val="000000"/>
+          <w:sz w:val="19"/>
+          <w:szCs w:val="19"/>
+        </w:rPr>
+      </w:pPr>
+      <w:r>
+        <w:rPr>
+          <w:rFonts w:ascii="Consolas" w:hAnsi="Consolas" w:cs="Consolas"/>
+          <w:color w:val="000000"/>
+          <w:sz w:val="19"/>
+          <w:szCs w:val="19"/>
+        </w:rPr>
+        <w:t xml:space="preserve">        </w:t>
+      </w:r>
+    </w:p>
+    <w:p>
+      <w:pPr>
+        <w:pStyle w:val="ListParagraph"/>
+        <w:numPr>
+          <w:ilvl w:val="3"/>
+          <w:numId w:val="2"/>
+        </w:numPr>
+      </w:pPr>
+      <w:r>
+        <w:rPr>
+          <w:rFonts w:ascii="Consolas" w:hAnsi="Consolas" w:cs="Consolas"/>
+          <w:color w:val="000000"/>
+          <w:sz w:val="19"/>
+          <w:szCs w:val="19"/>
+        </w:rPr>
+        <w:t xml:space="preserve">    });</w:t>
+      </w:r>
+    </w:p>
+    <w:p>
       <w:bookmarkStart w:id="0" w:name="_GoBack"/>
       <w:bookmarkEnd w:id="0"/>
     </w:p>
@@ -470,7 +1614,7 @@
         <w:rFonts w:ascii="Symbol" w:hAnsi="Symbol" w:hint="default"/>
       </w:rPr>
     </w:lvl>
-    <w:lvl w:ilvl="4" w:tplc="04090003" w:tentative="1">
+    <w:lvl w:ilvl="4" w:tplc="04090003">
       <w:start w:val="1"/>
       <w:numFmt w:val="bullet"/>
       <w:lvlText w:val="o"/>

</xml_diff>